<commit_message>
change the Figure class
</commit_message>
<xml_diff>
--- a/QuestionsAndDiagrams.docx
+++ b/QuestionsAndDiagrams.docx
@@ -1180,16 +1180,7 @@
           <w:sz w:val="24"/>
           <w:szCs w:val="24"/>
         </w:rPr>
-        <w:t xml:space="preserve">, </w:t>
-      </w:r>
-      <w:r>
-        <w:rPr>
-          <w:rFonts w:ascii="Times New Roman" w:eastAsia="Verdana" w:hAnsi="Times New Roman" w:cs="Times New Roman"/>
-          <w:color w:val="000000"/>
-          <w:sz w:val="24"/>
-          <w:szCs w:val="24"/>
-        </w:rPr>
-        <w:t xml:space="preserve">in this case the </w:t>
+        <w:t xml:space="preserve">, in this case the </w:t>
       </w:r>
       <w:proofErr w:type="spellStart"/>
       <w:r>
@@ -1564,16 +1555,7 @@
           <w:sz w:val="24"/>
           <w:szCs w:val="24"/>
         </w:rPr>
-        <w:t>F</w:t>
-      </w:r>
-      <w:r>
-        <w:rPr>
-          <w:rFonts w:ascii="Times New Roman" w:eastAsia="Verdana" w:hAnsi="Times New Roman" w:cs="Times New Roman"/>
-          <w:color w:val="000000"/>
-          <w:sz w:val="24"/>
-          <w:szCs w:val="24"/>
-        </w:rPr>
-        <w:t>or option 1 it is a rectangle and for option 2 it is a square that inherits from the rectangular class</w:t>
+        <w:t>For option 1 it is a rectangle and for option 2 it is a square that inherits from the rectangular class</w:t>
       </w:r>
     </w:p>
     <w:p>
@@ -2390,7 +2372,6 @@
           <w:shd w:val="clear" w:color="auto" w:fill="F8F9FA"/>
         </w:rPr>
       </w:pPr>
-      <w:bookmarkStart w:id="0" w:name="_GoBack"/>
       <w:r>
         <w:rPr>
           <w:rFonts w:ascii="Courier New" w:hAnsi="Courier New" w:cs="Courier New"/>
@@ -2402,26 +2383,10 @@
         </w:rPr>
         <w:lastRenderedPageBreak/>
         <w:drawing>
-          <wp:anchor distT="0" distB="0" distL="114300" distR="114300" simplePos="0" relativeHeight="251658240" behindDoc="1" locked="0" layoutInCell="1" allowOverlap="1">
-            <wp:simplePos x="0" y="0"/>
-            <wp:positionH relativeFrom="column">
-              <wp:posOffset>91440</wp:posOffset>
-            </wp:positionH>
-            <wp:positionV relativeFrom="paragraph">
-              <wp:posOffset>189865</wp:posOffset>
-            </wp:positionV>
-            <wp:extent cx="5400040" cy="5138364"/>
-            <wp:effectExtent l="0" t="0" r="0" b="5715"/>
-            <wp:wrapTight wrapText="bothSides">
-              <wp:wrapPolygon edited="0">
-                <wp:start x="0" y="0"/>
-                <wp:lineTo x="0" y="21544"/>
-                <wp:lineTo x="21488" y="21544"/>
-                <wp:lineTo x="21488" y="0"/>
-                <wp:lineTo x="0" y="0"/>
-              </wp:wrapPolygon>
-            </wp:wrapTight>
-            <wp:docPr id="2" name="Imagen 2" descr="D:\Users\anghi\Desktop\Untitled Diagram.jpg"/>
+          <wp:inline distT="0" distB="0" distL="0" distR="0">
+            <wp:extent cx="5400040" cy="5855740"/>
+            <wp:effectExtent l="0" t="0" r="0" b="0"/>
+            <wp:docPr id="1" name="Imagen 1" descr="D:\Users\anghi\Desktop\Untitled Diagram.jpg"/>
             <wp:cNvGraphicFramePr>
               <a:graphicFrameLocks xmlns:a="http://schemas.openxmlformats.org/drawingml/2006/main" noChangeAspect="1"/>
             </wp:cNvGraphicFramePr>
@@ -2450,7 +2415,7 @@
                   <pic:spPr bwMode="auto">
                     <a:xfrm>
                       <a:off x="0" y="0"/>
-                      <a:ext cx="5400040" cy="5138364"/>
+                      <a:ext cx="5400040" cy="5855740"/>
                     </a:xfrm>
                     <a:prstGeom prst="rect">
                       <a:avLst/>
@@ -2463,9 +2428,10 @@
                 </pic:pic>
               </a:graphicData>
             </a:graphic>
-          </wp:anchor>
+          </wp:inline>
         </w:drawing>
       </w:r>
+      <w:bookmarkStart w:id="0" w:name="_GoBack"/>
       <w:bookmarkEnd w:id="0"/>
     </w:p>
     <w:sectPr>

</xml_diff>

<commit_message>
change the diagram class
</commit_message>
<xml_diff>
--- a/QuestionsAndDiagrams.docx
+++ b/QuestionsAndDiagrams.docx
@@ -2217,7 +2217,7 @@
           <w:color w:val="000000"/>
           <w:sz w:val="24"/>
           <w:szCs w:val="24"/>
-          <w:lang w:val="es-BO" w:eastAsia="es-BO"/>
+          <w:lang w:val="en-US" w:eastAsia="es-BO"/>
         </w:rPr>
       </w:pPr>
     </w:p>
@@ -2372,6 +2372,8 @@
           <w:shd w:val="clear" w:color="auto" w:fill="F8F9FA"/>
         </w:rPr>
       </w:pPr>
+      <w:bookmarkStart w:id="0" w:name="_GoBack"/>
+      <w:bookmarkEnd w:id="0"/>
       <w:r>
         <w:rPr>
           <w:rFonts w:ascii="Courier New" w:hAnsi="Courier New" w:cs="Courier New"/>
@@ -2383,10 +2385,26 @@
         </w:rPr>
         <w:lastRenderedPageBreak/>
         <w:drawing>
-          <wp:inline distT="0" distB="0" distL="0" distR="0">
-            <wp:extent cx="5400040" cy="5855740"/>
+          <wp:anchor distT="0" distB="0" distL="114300" distR="114300" simplePos="0" relativeHeight="251660288" behindDoc="1" locked="0" layoutInCell="1" allowOverlap="1">
+            <wp:simplePos x="0" y="0"/>
+            <wp:positionH relativeFrom="margin">
+              <wp:align>right</wp:align>
+            </wp:positionH>
+            <wp:positionV relativeFrom="paragraph">
+              <wp:posOffset>0</wp:posOffset>
+            </wp:positionV>
+            <wp:extent cx="5400040" cy="4770988"/>
             <wp:effectExtent l="0" t="0" r="0" b="0"/>
-            <wp:docPr id="1" name="Imagen 1" descr="D:\Users\anghi\Desktop\Untitled Diagram.jpg"/>
+            <wp:wrapTight wrapText="bothSides">
+              <wp:wrapPolygon edited="0">
+                <wp:start x="0" y="0"/>
+                <wp:lineTo x="0" y="21476"/>
+                <wp:lineTo x="21488" y="21476"/>
+                <wp:lineTo x="21488" y="0"/>
+                <wp:lineTo x="0" y="0"/>
+              </wp:wrapPolygon>
+            </wp:wrapTight>
+            <wp:docPr id="2" name="Imagen 2" descr="D:\Users\anghi\Desktop\Untitled Diagram.jpg"/>
             <wp:cNvGraphicFramePr>
               <a:graphicFrameLocks xmlns:a="http://schemas.openxmlformats.org/drawingml/2006/main" noChangeAspect="1"/>
             </wp:cNvGraphicFramePr>
@@ -2415,7 +2433,7 @@
                   <pic:spPr bwMode="auto">
                     <a:xfrm>
                       <a:off x="0" y="0"/>
-                      <a:ext cx="5400040" cy="5855740"/>
+                      <a:ext cx="5400040" cy="4770988"/>
                     </a:xfrm>
                     <a:prstGeom prst="rect">
                       <a:avLst/>
@@ -2428,11 +2446,9 @@
                 </pic:pic>
               </a:graphicData>
             </a:graphic>
-          </wp:inline>
+          </wp:anchor>
         </w:drawing>
       </w:r>
-      <w:bookmarkStart w:id="0" w:name="_GoBack"/>
-      <w:bookmarkEnd w:id="0"/>
     </w:p>
     <w:sectPr>
       <w:pgSz w:w="11906" w:h="16838"/>

</xml_diff>